<commit_message>
Weekly Status report final week 12
</commit_message>
<xml_diff>
--- a/Documentation/Status/Weekly/week 12/Weekly Status Report - week 12.docx
+++ b/Documentation/Status/Weekly/week 12/Weekly Status Report - week 12.docx
@@ -1,6 +1,6 @@
 
 <file path=word/document.xml><?xml version="1.0" encoding="utf-8"?>
-<w:document xmlns:wpc="http://schemas.microsoft.com/office/word/2010/wordprocessingCanvas" xmlns:mo="http://schemas.microsoft.com/office/mac/office/2008/main" xmlns:mc="http://schemas.openxmlformats.org/markup-compatibility/2006" xmlns:mv="urn:schemas-microsoft-com:mac:vml" xmlns:o="urn:schemas-microsoft-com:office:office" xmlns:r="http://schemas.openxmlformats.org/officeDocument/2006/relationships" xmlns:m="http://schemas.openxmlformats.org/officeDocument/2006/math" xmlns:v="urn:schemas-microsoft-com:vml" xmlns:wp14="http://schemas.microsoft.com/office/word/2010/wordprocessingDrawing" xmlns:wp="http://schemas.openxmlformats.org/drawingml/2006/wordprocessingDrawing" xmlns:w10="urn:schemas-microsoft-com:office:word" xmlns:w="http://schemas.openxmlformats.org/wordprocessingml/2006/main" xmlns:w14="http://schemas.microsoft.com/office/word/2010/wordml" xmlns:w15="http://schemas.microsoft.com/office/word/2012/wordml" xmlns:wpg="http://schemas.microsoft.com/office/word/2010/wordprocessingGroup" xmlns:wpi="http://schemas.microsoft.com/office/word/2010/wordprocessingInk" xmlns:wne="http://schemas.microsoft.com/office/word/2006/wordml" xmlns:wps="http://schemas.microsoft.com/office/word/2010/wordprocessingShape" mc:Ignorable="w14 w15 wp14">
+<w:document xmlns:wpc="http://schemas.microsoft.com/office/word/2010/wordprocessingCanvas" xmlns:cx="http://schemas.microsoft.com/office/drawing/2014/chartex" xmlns:cx1="http://schemas.microsoft.com/office/drawing/2015/9/8/chartex" xmlns:cx2="http://schemas.microsoft.com/office/drawing/2015/10/21/chartex" xmlns:cx3="http://schemas.microsoft.com/office/drawing/2016/5/9/chartex" xmlns:cx4="http://schemas.microsoft.com/office/drawing/2016/5/10/chartex" xmlns:cx5="http://schemas.microsoft.com/office/drawing/2016/5/11/chartex" xmlns:cx6="http://schemas.microsoft.com/office/drawing/2016/5/12/chartex" xmlns:cx7="http://schemas.microsoft.com/office/drawing/2016/5/13/chartex" xmlns:cx8="http://schemas.microsoft.com/office/drawing/2016/5/14/chartex" xmlns:mc="http://schemas.openxmlformats.org/markup-compatibility/2006" xmlns:aink="http://schemas.microsoft.com/office/drawing/2016/ink" xmlns:am3d="http://schemas.microsoft.com/office/drawing/2017/model3d" xmlns:o="urn:schemas-microsoft-com:office:office" xmlns:r="http://schemas.openxmlformats.org/officeDocument/2006/relationships" xmlns:m="http://schemas.openxmlformats.org/officeDocument/2006/math" xmlns:v="urn:schemas-microsoft-com:vml" xmlns:wp14="http://schemas.microsoft.com/office/word/2010/wordprocessingDrawing" xmlns:wp="http://schemas.openxmlformats.org/drawingml/2006/wordprocessingDrawing" xmlns:w10="urn:schemas-microsoft-com:office:word" xmlns:w="http://schemas.openxmlformats.org/wordprocessingml/2006/main" xmlns:w14="http://schemas.microsoft.com/office/word/2010/wordml" xmlns:w15="http://schemas.microsoft.com/office/word/2012/wordml" xmlns:w16cid="http://schemas.microsoft.com/office/word/2016/wordml/cid" xmlns:w16se="http://schemas.microsoft.com/office/word/2015/wordml/symex" xmlns:wpg="http://schemas.microsoft.com/office/word/2010/wordprocessingGroup" xmlns:wpi="http://schemas.microsoft.com/office/word/2010/wordprocessingInk" xmlns:wne="http://schemas.microsoft.com/office/word/2006/wordml" xmlns:wps="http://schemas.microsoft.com/office/word/2010/wordprocessingShape" mc:Ignorable="w14 w15 w16se w16cid wp14">
   <w:body>
     <w:p>
       <w:pPr>
@@ -1906,7 +1906,27 @@
           <w:szCs w:val="27"/>
           <w:lang w:eastAsia="en-IN"/>
         </w:rPr>
-        <w:t xml:space="preserve"> – 30%</w:t>
+        <w:t xml:space="preserve"> – </w:t>
+      </w:r>
+      <w:r>
+        <w:rPr>
+          <w:rFonts w:ascii="Times New Roman" w:eastAsia="Times New Roman" w:hAnsi="Times New Roman" w:cs="Times New Roman"/>
+          <w:color w:val="000000"/>
+          <w:sz w:val="27"/>
+          <w:szCs w:val="27"/>
+          <w:lang w:eastAsia="en-IN"/>
+        </w:rPr>
+        <w:t>6</w:t>
+      </w:r>
+      <w:r>
+        <w:rPr>
+          <w:rFonts w:ascii="Times New Roman" w:eastAsia="Times New Roman" w:hAnsi="Times New Roman" w:cs="Times New Roman"/>
+          <w:color w:val="000000"/>
+          <w:sz w:val="27"/>
+          <w:szCs w:val="27"/>
+          <w:lang w:eastAsia="en-IN"/>
+        </w:rPr>
+        <w:t>0%</w:t>
       </w:r>
     </w:p>
     <w:p>
@@ -2347,6 +2367,15 @@
         </w:rPr>
         <w:t xml:space="preserve"> 100</w:t>
       </w:r>
+      <w:r>
+        <w:rPr>
+          <w:rFonts w:ascii="Times New Roman" w:eastAsia="Times New Roman" w:hAnsi="Times New Roman" w:cs="Times New Roman"/>
+          <w:sz w:val="27"/>
+          <w:szCs w:val="27"/>
+          <w:lang w:eastAsia="en-IN"/>
+        </w:rPr>
+        <w:t>%</w:t>
+      </w:r>
     </w:p>
     <w:p>
       <w:pPr>
@@ -2415,7 +2444,18 @@
           <w:szCs w:val="27"/>
           <w:lang w:eastAsia="en-IN"/>
         </w:rPr>
-        <w:t>Sensor Data Mining – 30%</w:t>
+        <w:t>Sensor Data Mining – 4</w:t>
+      </w:r>
+      <w:bookmarkStart w:id="0" w:name="_GoBack"/>
+      <w:bookmarkEnd w:id="0"/>
+      <w:r>
+        <w:rPr>
+          <w:rFonts w:ascii="Times New Roman" w:eastAsia="Times New Roman" w:hAnsi="Times New Roman" w:cs="Times New Roman"/>
+          <w:sz w:val="27"/>
+          <w:szCs w:val="27"/>
+          <w:lang w:eastAsia="en-IN"/>
+        </w:rPr>
+        <w:t>0%</w:t>
       </w:r>
     </w:p>
     <w:p>
@@ -2584,6 +2624,16 @@
           <w:szCs w:val="27"/>
           <w:lang w:eastAsia="en-IN"/>
         </w:rPr>
+        <w:t>4.</w:t>
+      </w:r>
+      <w:r>
+        <w:rPr>
+          <w:rFonts w:ascii="Times New Roman" w:eastAsia="Times New Roman" w:hAnsi="Times New Roman" w:cs="Times New Roman"/>
+          <w:color w:val="000000"/>
+          <w:sz w:val="27"/>
+          <w:szCs w:val="27"/>
+          <w:lang w:eastAsia="en-IN"/>
+        </w:rPr>
         <w:t>5</w:t>
       </w:r>
     </w:p>
@@ -2641,7 +2691,7 @@
           <w:szCs w:val="27"/>
           <w:lang w:eastAsia="en-IN"/>
         </w:rPr>
-        <w:t>12</w:t>
+        <w:t>13</w:t>
       </w:r>
     </w:p>
     <w:p>
@@ -2688,17 +2738,7 @@
           <w:szCs w:val="27"/>
           <w:lang w:eastAsia="en-IN"/>
         </w:rPr>
-        <w:t xml:space="preserve"> 47</w:t>
-      </w:r>
-      <w:r>
-        <w:rPr>
-          <w:rFonts w:ascii="Times New Roman" w:eastAsia="Times New Roman" w:hAnsi="Times New Roman" w:cs="Times New Roman"/>
-          <w:color w:val="000000"/>
-          <w:sz w:val="27"/>
-          <w:szCs w:val="27"/>
-          <w:lang w:eastAsia="en-IN"/>
-        </w:rPr>
-        <w:t xml:space="preserve"> </w:t>
+        <w:t xml:space="preserve"> 50</w:t>
       </w:r>
     </w:p>
     <w:p>
@@ -2888,8 +2928,6 @@
         </w:rPr>
         <w:t>1.5</w:t>
       </w:r>
-      <w:bookmarkStart w:id="0" w:name="_GoBack"/>
-      <w:bookmarkEnd w:id="0"/>
     </w:p>
     <w:tbl>
       <w:tblPr>
@@ -3829,7 +3867,7 @@
                 <w:szCs w:val="24"/>
                 <w:lang w:eastAsia="en-IN"/>
               </w:rPr>
-              <w:t>60</w:t>
+              <w:t>95%</w:t>
             </w:r>
           </w:p>
         </w:tc>
@@ -3958,6 +3996,15 @@
                 <w:lang w:eastAsia="en-IN"/>
               </w:rPr>
             </w:pPr>
+            <w:r>
+              <w:rPr>
+                <w:rFonts w:ascii="Times New Roman" w:eastAsia="Times New Roman" w:hAnsi="Times New Roman" w:cs="Times New Roman"/>
+                <w:sz w:val="24"/>
+                <w:szCs w:val="24"/>
+                <w:lang w:eastAsia="en-IN"/>
+              </w:rPr>
+              <w:t>2</w:t>
+            </w:r>
           </w:p>
         </w:tc>
         <w:tc>
@@ -3987,7 +4034,7 @@
                 <w:szCs w:val="24"/>
                 <w:lang w:eastAsia="en-IN"/>
               </w:rPr>
-              <w:t>4</w:t>
+              <w:t>5</w:t>
             </w:r>
           </w:p>
         </w:tc>
@@ -4107,7 +4154,25 @@
                 <w:szCs w:val="24"/>
                 <w:lang w:eastAsia="en-IN"/>
               </w:rPr>
-              <w:t>50</w:t>
+              <w:t>8</w:t>
+            </w:r>
+            <w:r>
+              <w:rPr>
+                <w:rFonts w:ascii="Times New Roman" w:eastAsia="Times New Roman" w:hAnsi="Times New Roman" w:cs="Times New Roman"/>
+                <w:sz w:val="24"/>
+                <w:szCs w:val="24"/>
+                <w:lang w:eastAsia="en-IN"/>
+              </w:rPr>
+              <w:t>0</w:t>
+            </w:r>
+            <w:r>
+              <w:rPr>
+                <w:rFonts w:ascii="Times New Roman" w:eastAsia="Times New Roman" w:hAnsi="Times New Roman" w:cs="Times New Roman"/>
+                <w:sz w:val="24"/>
+                <w:szCs w:val="24"/>
+                <w:lang w:eastAsia="en-IN"/>
+              </w:rPr>
+              <w:t>%</w:t>
             </w:r>
           </w:p>
         </w:tc>
@@ -4170,6 +4235,15 @@
               </w:rPr>
               <w:t>Adarsh</w:t>
             </w:r>
+            <w:r>
+              <w:rPr>
+                <w:rFonts w:ascii="Times New Roman" w:eastAsia="Times New Roman" w:hAnsi="Times New Roman" w:cs="Times New Roman"/>
+                <w:sz w:val="24"/>
+                <w:szCs w:val="24"/>
+                <w:lang w:eastAsia="en-IN"/>
+              </w:rPr>
+              <w:t xml:space="preserve"> and Shantanu</w:t>
+            </w:r>
           </w:p>
         </w:tc>
         <w:tc>
@@ -4214,15 +4288,6 @@
                 <w:lang w:eastAsia="en-IN"/>
               </w:rPr>
             </w:pPr>
-            <w:r>
-              <w:rPr>
-                <w:rFonts w:ascii="Times New Roman" w:eastAsia="Times New Roman" w:hAnsi="Times New Roman" w:cs="Times New Roman"/>
-                <w:sz w:val="24"/>
-                <w:szCs w:val="24"/>
-                <w:lang w:eastAsia="en-IN"/>
-              </w:rPr>
-              <w:t>0.5</w:t>
-            </w:r>
           </w:p>
         </w:tc>
         <w:tc>
@@ -4283,7 +4348,7 @@
                 <w:szCs w:val="24"/>
                 <w:lang w:eastAsia="en-IN"/>
               </w:rPr>
-              <w:t>2</w:t>
+              <w:t>1</w:t>
             </w:r>
           </w:p>
         </w:tc>
@@ -4403,7 +4468,7 @@
                 <w:szCs w:val="24"/>
                 <w:lang w:eastAsia="en-IN"/>
               </w:rPr>
-              <w:t>30</w:t>
+              <w:t>60%</w:t>
             </w:r>
           </w:p>
         </w:tc>
@@ -4569,6 +4634,15 @@
                 <w:lang w:eastAsia="en-IN"/>
               </w:rPr>
             </w:pPr>
+            <w:r>
+              <w:rPr>
+                <w:rFonts w:ascii="Times New Roman" w:eastAsia="Times New Roman" w:hAnsi="Times New Roman" w:cs="Times New Roman"/>
+                <w:sz w:val="24"/>
+                <w:szCs w:val="24"/>
+                <w:lang w:eastAsia="en-IN"/>
+              </w:rPr>
+              <w:t>2</w:t>
+            </w:r>
           </w:p>
         </w:tc>
         <w:tc>
@@ -4696,7 +4770,7 @@
                 <w:szCs w:val="24"/>
                 <w:lang w:eastAsia="en-IN"/>
               </w:rPr>
-              <w:t>90</w:t>
+              <w:t>100%</w:t>
             </w:r>
           </w:p>
         </w:tc>
@@ -4996,6 +5070,15 @@
               </w:rPr>
               <w:t>100</w:t>
             </w:r>
+            <w:r>
+              <w:rPr>
+                <w:rFonts w:ascii="Times New Roman" w:eastAsia="Times New Roman" w:hAnsi="Times New Roman" w:cs="Times New Roman"/>
+                <w:sz w:val="24"/>
+                <w:szCs w:val="24"/>
+                <w:lang w:eastAsia="en-IN"/>
+              </w:rPr>
+              <w:t>%</w:t>
+            </w:r>
           </w:p>
         </w:tc>
       </w:tr>
@@ -5154,7 +5237,7 @@
                 <w:szCs w:val="24"/>
                 <w:lang w:eastAsia="en-IN"/>
               </w:rPr>
-              <w:t>5</w:t>
+              <w:t>3</w:t>
             </w:r>
           </w:p>
         </w:tc>
@@ -5275,6 +5358,15 @@
                 <w:lang w:eastAsia="en-IN"/>
               </w:rPr>
               <w:t>75</w:t>
+            </w:r>
+            <w:r>
+              <w:rPr>
+                <w:rFonts w:ascii="Times New Roman" w:eastAsia="Times New Roman" w:hAnsi="Times New Roman" w:cs="Times New Roman"/>
+                <w:sz w:val="24"/>
+                <w:szCs w:val="24"/>
+                <w:lang w:eastAsia="en-IN"/>
+              </w:rPr>
+              <w:t>%</w:t>
             </w:r>
           </w:p>
         </w:tc>
@@ -5304,7 +5396,7 @@
               <w:rPr>
                 <w:rFonts w:ascii="Times New Roman" w:hAnsi="Times New Roman" w:cs="Times New Roman"/>
               </w:rPr>
-              <w:t>Jira</w:t>
+              <w:t>Favorites</w:t>
             </w:r>
           </w:p>
         </w:tc>
@@ -5335,7 +5427,7 @@
                 <w:szCs w:val="24"/>
                 <w:lang w:eastAsia="en-IN"/>
               </w:rPr>
-              <w:t>Shantanu</w:t>
+              <w:t>Rahul</w:t>
             </w:r>
           </w:p>
         </w:tc>
@@ -5359,15 +5451,6 @@
                 <w:lang w:eastAsia="en-IN"/>
               </w:rPr>
             </w:pPr>
-            <w:r>
-              <w:rPr>
-                <w:rFonts w:ascii="Times New Roman" w:eastAsia="Times New Roman" w:hAnsi="Times New Roman" w:cs="Times New Roman"/>
-                <w:sz w:val="24"/>
-                <w:szCs w:val="24"/>
-                <w:lang w:eastAsia="en-IN"/>
-              </w:rPr>
-              <w:t>0.5</w:t>
-            </w:r>
           </w:p>
         </w:tc>
         <w:tc>
@@ -5434,6 +5517,15 @@
                 <w:lang w:eastAsia="en-IN"/>
               </w:rPr>
             </w:pPr>
+            <w:r>
+              <w:rPr>
+                <w:rFonts w:ascii="Times New Roman" w:eastAsia="Times New Roman" w:hAnsi="Times New Roman" w:cs="Times New Roman"/>
+                <w:sz w:val="24"/>
+                <w:szCs w:val="24"/>
+                <w:lang w:eastAsia="en-IN"/>
+              </w:rPr>
+              <w:t>5</w:t>
+            </w:r>
           </w:p>
         </w:tc>
         <w:tc>
@@ -5500,15 +5592,6 @@
                 <w:lang w:eastAsia="en-IN"/>
               </w:rPr>
             </w:pPr>
-            <w:r>
-              <w:rPr>
-                <w:rFonts w:ascii="Times New Roman" w:eastAsia="Times New Roman" w:hAnsi="Times New Roman" w:cs="Times New Roman"/>
-                <w:sz w:val="24"/>
-                <w:szCs w:val="24"/>
-                <w:lang w:eastAsia="en-IN"/>
-              </w:rPr>
-              <w:t>0.5</w:t>
-            </w:r>
           </w:p>
         </w:tc>
         <w:tc>
@@ -5561,7 +5644,303 @@
                 <w:szCs w:val="24"/>
                 <w:lang w:eastAsia="en-IN"/>
               </w:rPr>
+              <w:t>90%</w:t>
+            </w:r>
+          </w:p>
+        </w:tc>
+      </w:tr>
+      <w:tr>
+        <w:trPr>
+          <w:trHeight w:val="464"/>
+          <w:tblCellSpacing w:w="10" w:type="dxa"/>
+        </w:trPr>
+        <w:tc>
+          <w:tcPr>
+            <w:tcW w:w="1377" w:type="dxa"/>
+            <w:tcBorders>
+              <w:top w:val="outset" w:sz="6" w:space="0" w:color="auto"/>
+              <w:left w:val="outset" w:sz="6" w:space="0" w:color="auto"/>
+              <w:bottom w:val="outset" w:sz="6" w:space="0" w:color="auto"/>
+              <w:right w:val="outset" w:sz="6" w:space="0" w:color="auto"/>
+            </w:tcBorders>
+          </w:tcPr>
+          <w:p>
+            <w:pPr>
+              <w:rPr>
+                <w:rFonts w:ascii="Times New Roman" w:hAnsi="Times New Roman" w:cs="Times New Roman"/>
+              </w:rPr>
+            </w:pPr>
+            <w:r>
+              <w:rPr>
+                <w:rFonts w:ascii="Times New Roman" w:hAnsi="Times New Roman" w:cs="Times New Roman"/>
+              </w:rPr>
+              <w:t>Jira</w:t>
+            </w:r>
+          </w:p>
+        </w:tc>
+        <w:tc>
+          <w:tcPr>
+            <w:tcW w:w="1394" w:type="dxa"/>
+            <w:tcBorders>
+              <w:top w:val="outset" w:sz="6" w:space="0" w:color="auto"/>
+              <w:left w:val="outset" w:sz="6" w:space="0" w:color="auto"/>
+              <w:bottom w:val="outset" w:sz="6" w:space="0" w:color="auto"/>
+              <w:right w:val="outset" w:sz="6" w:space="0" w:color="auto"/>
+            </w:tcBorders>
+          </w:tcPr>
+          <w:p>
+            <w:pPr>
+              <w:spacing w:after="0" w:line="240" w:lineRule="auto"/>
+              <w:rPr>
+                <w:rFonts w:ascii="Times New Roman" w:eastAsia="Times New Roman" w:hAnsi="Times New Roman" w:cs="Times New Roman"/>
+                <w:sz w:val="24"/>
+                <w:szCs w:val="24"/>
+                <w:lang w:eastAsia="en-IN"/>
+              </w:rPr>
+            </w:pPr>
+            <w:r>
+              <w:rPr>
+                <w:rFonts w:ascii="Times New Roman" w:eastAsia="Times New Roman" w:hAnsi="Times New Roman" w:cs="Times New Roman"/>
+                <w:sz w:val="24"/>
+                <w:szCs w:val="24"/>
+                <w:lang w:eastAsia="en-IN"/>
+              </w:rPr>
+              <w:t>Shantanu</w:t>
+            </w:r>
+          </w:p>
+        </w:tc>
+        <w:tc>
+          <w:tcPr>
+            <w:tcW w:w="546" w:type="dxa"/>
+            <w:tcBorders>
+              <w:top w:val="outset" w:sz="6" w:space="0" w:color="auto"/>
+              <w:left w:val="outset" w:sz="6" w:space="0" w:color="auto"/>
+              <w:bottom w:val="outset" w:sz="6" w:space="0" w:color="auto"/>
+              <w:right w:val="outset" w:sz="6" w:space="0" w:color="auto"/>
+            </w:tcBorders>
+          </w:tcPr>
+          <w:p>
+            <w:pPr>
+              <w:spacing w:after="0" w:line="240" w:lineRule="auto"/>
+              <w:rPr>
+                <w:rFonts w:ascii="Times New Roman" w:eastAsia="Times New Roman" w:hAnsi="Times New Roman" w:cs="Times New Roman"/>
+                <w:sz w:val="24"/>
+                <w:szCs w:val="24"/>
+                <w:lang w:eastAsia="en-IN"/>
+              </w:rPr>
+            </w:pPr>
+            <w:r>
+              <w:rPr>
+                <w:rFonts w:ascii="Times New Roman" w:eastAsia="Times New Roman" w:hAnsi="Times New Roman" w:cs="Times New Roman"/>
+                <w:sz w:val="24"/>
+                <w:szCs w:val="24"/>
+                <w:lang w:eastAsia="en-IN"/>
+              </w:rPr>
+              <w:t>0.5</w:t>
+            </w:r>
+          </w:p>
+        </w:tc>
+        <w:tc>
+          <w:tcPr>
+            <w:tcW w:w="639" w:type="dxa"/>
+            <w:tcBorders>
+              <w:top w:val="outset" w:sz="6" w:space="0" w:color="auto"/>
+              <w:left w:val="outset" w:sz="6" w:space="0" w:color="auto"/>
+              <w:bottom w:val="outset" w:sz="6" w:space="0" w:color="auto"/>
+              <w:right w:val="outset" w:sz="6" w:space="0" w:color="auto"/>
+            </w:tcBorders>
+          </w:tcPr>
+          <w:p>
+            <w:pPr>
+              <w:spacing w:after="0" w:line="240" w:lineRule="auto"/>
+              <w:rPr>
+                <w:rFonts w:ascii="Times New Roman" w:eastAsia="Times New Roman" w:hAnsi="Times New Roman" w:cs="Times New Roman"/>
+                <w:sz w:val="24"/>
+                <w:szCs w:val="24"/>
+                <w:lang w:eastAsia="en-IN"/>
+              </w:rPr>
+            </w:pPr>
+          </w:p>
+        </w:tc>
+        <w:tc>
+          <w:tcPr>
+            <w:tcW w:w="1161" w:type="dxa"/>
+            <w:tcBorders>
+              <w:top w:val="outset" w:sz="6" w:space="0" w:color="auto"/>
+              <w:left w:val="outset" w:sz="6" w:space="0" w:color="auto"/>
+              <w:bottom w:val="outset" w:sz="6" w:space="0" w:color="auto"/>
+              <w:right w:val="outset" w:sz="6" w:space="0" w:color="auto"/>
+            </w:tcBorders>
+          </w:tcPr>
+          <w:p>
+            <w:pPr>
+              <w:spacing w:after="0" w:line="240" w:lineRule="auto"/>
+              <w:rPr>
+                <w:rFonts w:ascii="Times New Roman" w:eastAsia="Times New Roman" w:hAnsi="Times New Roman" w:cs="Times New Roman"/>
+                <w:sz w:val="24"/>
+                <w:szCs w:val="24"/>
+                <w:lang w:eastAsia="en-IN"/>
+              </w:rPr>
+            </w:pPr>
+          </w:p>
+        </w:tc>
+        <w:tc>
+          <w:tcPr>
+            <w:tcW w:w="688" w:type="dxa"/>
+            <w:tcBorders>
+              <w:top w:val="outset" w:sz="6" w:space="0" w:color="auto"/>
+              <w:left w:val="outset" w:sz="6" w:space="0" w:color="auto"/>
+              <w:bottom w:val="outset" w:sz="6" w:space="0" w:color="auto"/>
+              <w:right w:val="outset" w:sz="6" w:space="0" w:color="auto"/>
+            </w:tcBorders>
+          </w:tcPr>
+          <w:p>
+            <w:pPr>
+              <w:spacing w:after="0" w:line="240" w:lineRule="auto"/>
+              <w:rPr>
+                <w:rFonts w:ascii="Times New Roman" w:eastAsia="Times New Roman" w:hAnsi="Times New Roman" w:cs="Times New Roman"/>
+                <w:sz w:val="24"/>
+                <w:szCs w:val="24"/>
+                <w:lang w:eastAsia="en-IN"/>
+              </w:rPr>
+            </w:pPr>
+          </w:p>
+        </w:tc>
+        <w:tc>
+          <w:tcPr>
+            <w:tcW w:w="546" w:type="dxa"/>
+            <w:tcBorders>
+              <w:top w:val="outset" w:sz="6" w:space="0" w:color="auto"/>
+              <w:left w:val="outset" w:sz="6" w:space="0" w:color="auto"/>
+              <w:bottom w:val="outset" w:sz="6" w:space="0" w:color="auto"/>
+              <w:right w:val="outset" w:sz="6" w:space="0" w:color="auto"/>
+            </w:tcBorders>
+          </w:tcPr>
+          <w:p>
+            <w:pPr>
+              <w:spacing w:after="0" w:line="240" w:lineRule="auto"/>
+              <w:rPr>
+                <w:rFonts w:ascii="Times New Roman" w:eastAsia="Times New Roman" w:hAnsi="Times New Roman" w:cs="Times New Roman"/>
+                <w:sz w:val="24"/>
+                <w:szCs w:val="24"/>
+                <w:lang w:eastAsia="en-IN"/>
+              </w:rPr>
+            </w:pPr>
+          </w:p>
+        </w:tc>
+        <w:tc>
+          <w:tcPr>
+            <w:tcW w:w="688" w:type="dxa"/>
+            <w:tcBorders>
+              <w:top w:val="outset" w:sz="6" w:space="0" w:color="auto"/>
+              <w:left w:val="outset" w:sz="6" w:space="0" w:color="auto"/>
+              <w:bottom w:val="outset" w:sz="6" w:space="0" w:color="auto"/>
+              <w:right w:val="outset" w:sz="6" w:space="0" w:color="auto"/>
+            </w:tcBorders>
+          </w:tcPr>
+          <w:p>
+            <w:pPr>
+              <w:spacing w:after="0" w:line="240" w:lineRule="auto"/>
+              <w:rPr>
+                <w:rFonts w:ascii="Times New Roman" w:eastAsia="Times New Roman" w:hAnsi="Times New Roman" w:cs="Times New Roman"/>
+                <w:sz w:val="24"/>
+                <w:szCs w:val="24"/>
+                <w:lang w:eastAsia="en-IN"/>
+              </w:rPr>
+            </w:pPr>
+          </w:p>
+        </w:tc>
+        <w:tc>
+          <w:tcPr>
+            <w:tcW w:w="1253" w:type="dxa"/>
+            <w:tcBorders>
+              <w:top w:val="outset" w:sz="6" w:space="0" w:color="auto"/>
+              <w:left w:val="outset" w:sz="6" w:space="0" w:color="auto"/>
+              <w:bottom w:val="outset" w:sz="6" w:space="0" w:color="auto"/>
+              <w:right w:val="outset" w:sz="6" w:space="0" w:color="auto"/>
+            </w:tcBorders>
+          </w:tcPr>
+          <w:p>
+            <w:pPr>
+              <w:spacing w:after="0" w:line="240" w:lineRule="auto"/>
+              <w:rPr>
+                <w:rFonts w:ascii="Times New Roman" w:eastAsia="Times New Roman" w:hAnsi="Times New Roman" w:cs="Times New Roman"/>
+                <w:sz w:val="24"/>
+                <w:szCs w:val="24"/>
+                <w:lang w:eastAsia="en-IN"/>
+              </w:rPr>
+            </w:pPr>
+            <w:r>
+              <w:rPr>
+                <w:rFonts w:ascii="Times New Roman" w:eastAsia="Times New Roman" w:hAnsi="Times New Roman" w:cs="Times New Roman"/>
+                <w:sz w:val="24"/>
+                <w:szCs w:val="24"/>
+                <w:lang w:eastAsia="en-IN"/>
+              </w:rPr>
+              <w:t>0.5</w:t>
+            </w:r>
+          </w:p>
+        </w:tc>
+        <w:tc>
+          <w:tcPr>
+            <w:tcW w:w="830" w:type="dxa"/>
+            <w:tcBorders>
+              <w:top w:val="outset" w:sz="6" w:space="0" w:color="auto"/>
+              <w:left w:val="outset" w:sz="6" w:space="0" w:color="auto"/>
+              <w:bottom w:val="outset" w:sz="6" w:space="0" w:color="auto"/>
+              <w:right w:val="outset" w:sz="6" w:space="0" w:color="auto"/>
+            </w:tcBorders>
+          </w:tcPr>
+          <w:p>
+            <w:pPr>
+              <w:spacing w:after="0" w:line="240" w:lineRule="auto"/>
+              <w:rPr>
+                <w:rFonts w:ascii="Times New Roman" w:eastAsia="Times New Roman" w:hAnsi="Times New Roman" w:cs="Times New Roman"/>
+                <w:sz w:val="24"/>
+                <w:szCs w:val="24"/>
+                <w:lang w:eastAsia="en-IN"/>
+              </w:rPr>
+            </w:pPr>
+          </w:p>
+        </w:tc>
+        <w:tc>
+          <w:tcPr>
+            <w:tcW w:w="2440" w:type="dxa"/>
+            <w:gridSpan w:val="2"/>
+            <w:tcBorders>
+              <w:top w:val="outset" w:sz="6" w:space="0" w:color="auto"/>
+              <w:left w:val="outset" w:sz="6" w:space="0" w:color="auto"/>
+              <w:bottom w:val="outset" w:sz="6" w:space="0" w:color="auto"/>
+              <w:right w:val="outset" w:sz="6" w:space="0" w:color="auto"/>
+            </w:tcBorders>
+          </w:tcPr>
+          <w:p>
+            <w:pPr>
+              <w:spacing w:after="0" w:line="240" w:lineRule="auto"/>
+              <w:rPr>
+                <w:rFonts w:ascii="Times New Roman" w:eastAsia="Times New Roman" w:hAnsi="Times New Roman" w:cs="Times New Roman"/>
+                <w:sz w:val="24"/>
+                <w:szCs w:val="24"/>
+                <w:lang w:eastAsia="en-IN"/>
+              </w:rPr>
+            </w:pPr>
+            <w:r>
+              <w:rPr>
+                <w:rFonts w:ascii="Times New Roman" w:eastAsia="Times New Roman" w:hAnsi="Times New Roman" w:cs="Times New Roman"/>
+                <w:sz w:val="24"/>
+                <w:szCs w:val="24"/>
+                <w:lang w:eastAsia="en-IN"/>
+              </w:rPr>
               <w:t>100</w:t>
+            </w:r>
+            <w:r>
+              <w:rPr>
+                <w:rFonts w:ascii="Times New Roman" w:eastAsia="Times New Roman" w:hAnsi="Times New Roman" w:cs="Times New Roman"/>
+                <w:sz w:val="24"/>
+                <w:szCs w:val="24"/>
+                <w:lang w:eastAsia="en-IN"/>
+              </w:rPr>
+              <w:t>%</w:t>
             </w:r>
           </w:p>
         </w:tc>
@@ -5865,6 +6244,15 @@
               </w:rPr>
               <w:t>100</w:t>
             </w:r>
+            <w:r>
+              <w:rPr>
+                <w:rFonts w:ascii="Times New Roman" w:eastAsia="Times New Roman" w:hAnsi="Times New Roman" w:cs="Times New Roman"/>
+                <w:sz w:val="24"/>
+                <w:szCs w:val="24"/>
+                <w:lang w:eastAsia="en-IN"/>
+              </w:rPr>
+              <w:t>%</w:t>
+            </w:r>
           </w:p>
         </w:tc>
       </w:tr>
@@ -6143,6 +6531,15 @@
               </w:rPr>
               <w:t>100</w:t>
             </w:r>
+            <w:r>
+              <w:rPr>
+                <w:rFonts w:ascii="Times New Roman" w:eastAsia="Times New Roman" w:hAnsi="Times New Roman" w:cs="Times New Roman"/>
+                <w:sz w:val="24"/>
+                <w:szCs w:val="24"/>
+                <w:lang w:eastAsia="en-IN"/>
+              </w:rPr>
+              <w:t>%</w:t>
+            </w:r>
           </w:p>
         </w:tc>
       </w:tr>
@@ -6448,17 +6845,15 @@
               </w:rPr>
               <w:t>100</w:t>
             </w:r>
-          </w:p>
-          <w:p>
-            <w:pPr>
-              <w:spacing w:after="0" w:line="240" w:lineRule="auto"/>
-              <w:rPr>
-                <w:rFonts w:ascii="Times New Roman" w:eastAsia="Times New Roman" w:hAnsi="Times New Roman" w:cs="Times New Roman"/>
-                <w:sz w:val="24"/>
-                <w:szCs w:val="24"/>
-                <w:lang w:eastAsia="en-IN"/>
-              </w:rPr>
-            </w:pPr>
+            <w:r>
+              <w:rPr>
+                <w:rFonts w:ascii="Times New Roman" w:eastAsia="Times New Roman" w:hAnsi="Times New Roman" w:cs="Times New Roman"/>
+                <w:sz w:val="24"/>
+                <w:szCs w:val="24"/>
+                <w:lang w:eastAsia="en-IN"/>
+              </w:rPr>
+              <w:t>%</w:t>
+            </w:r>
           </w:p>
         </w:tc>
       </w:tr>
@@ -6764,6 +7159,15 @@
               </w:rPr>
               <w:t>100</w:t>
             </w:r>
+            <w:r>
+              <w:rPr>
+                <w:rFonts w:ascii="Times New Roman" w:eastAsia="Times New Roman" w:hAnsi="Times New Roman" w:cs="Times New Roman"/>
+                <w:sz w:val="24"/>
+                <w:szCs w:val="24"/>
+                <w:lang w:eastAsia="en-IN"/>
+              </w:rPr>
+              <w:t>%</w:t>
+            </w:r>
           </w:p>
         </w:tc>
       </w:tr>
@@ -6792,7 +7196,8 @@
               <w:rPr>
                 <w:rFonts w:ascii="Times New Roman" w:hAnsi="Times New Roman" w:cs="Times New Roman"/>
               </w:rPr>
-              <w:t>Sensors – Light widget Css</w:t>
+              <w:lastRenderedPageBreak/>
+              <w:t>Admin Functionality</w:t>
             </w:r>
           </w:p>
         </w:tc>
@@ -6823,19 +7228,8 @@
                 <w:szCs w:val="24"/>
                 <w:lang w:eastAsia="en-IN"/>
               </w:rPr>
-              <w:t>Adarsh</w:t>
-            </w:r>
-          </w:p>
-          <w:p>
-            <w:pPr>
-              <w:spacing w:after="0" w:line="240" w:lineRule="auto"/>
-              <w:rPr>
-                <w:rFonts w:ascii="Times New Roman" w:eastAsia="Times New Roman" w:hAnsi="Times New Roman" w:cs="Times New Roman"/>
-                <w:sz w:val="24"/>
-                <w:szCs w:val="24"/>
-                <w:lang w:eastAsia="en-IN"/>
-              </w:rPr>
-            </w:pPr>
+              <w:t>Varun</w:t>
+            </w:r>
           </w:p>
         </w:tc>
         <w:tc>
@@ -6858,6 +7252,15 @@
                 <w:lang w:eastAsia="en-IN"/>
               </w:rPr>
             </w:pPr>
+            <w:r>
+              <w:rPr>
+                <w:rFonts w:ascii="Times New Roman" w:eastAsia="Times New Roman" w:hAnsi="Times New Roman" w:cs="Times New Roman"/>
+                <w:sz w:val="24"/>
+                <w:szCs w:val="24"/>
+                <w:lang w:eastAsia="en-IN"/>
+              </w:rPr>
+              <w:t>1</w:t>
+            </w:r>
           </w:p>
         </w:tc>
         <w:tc>
@@ -6909,7 +7312,7 @@
                 <w:szCs w:val="24"/>
                 <w:lang w:eastAsia="en-IN"/>
               </w:rPr>
-              <w:t>1</w:t>
+              <w:t>2</w:t>
             </w:r>
           </w:p>
         </w:tc>
@@ -6940,7 +7343,7 @@
                 <w:szCs w:val="24"/>
                 <w:lang w:eastAsia="en-IN"/>
               </w:rPr>
-              <w:t>2</w:t>
+              <w:t>3</w:t>
             </w:r>
           </w:p>
         </w:tc>
@@ -7060,16 +7463,16 @@
                 <w:szCs w:val="24"/>
                 <w:lang w:eastAsia="en-IN"/>
               </w:rPr>
-              <w:t>10</w:t>
-            </w:r>
-            <w:r>
-              <w:rPr>
-                <w:rFonts w:ascii="Times New Roman" w:eastAsia="Times New Roman" w:hAnsi="Times New Roman" w:cs="Times New Roman"/>
-                <w:sz w:val="24"/>
-                <w:szCs w:val="24"/>
-                <w:lang w:eastAsia="en-IN"/>
-              </w:rPr>
-              <w:t>0</w:t>
+              <w:t>75</w:t>
+            </w:r>
+            <w:r>
+              <w:rPr>
+                <w:rFonts w:ascii="Times New Roman" w:eastAsia="Times New Roman" w:hAnsi="Times New Roman" w:cs="Times New Roman"/>
+                <w:sz w:val="24"/>
+                <w:szCs w:val="24"/>
+                <w:lang w:eastAsia="en-IN"/>
+              </w:rPr>
+              <w:t>%</w:t>
             </w:r>
           </w:p>
         </w:tc>
@@ -7099,8 +7502,7 @@
               <w:rPr>
                 <w:rFonts w:ascii="Times New Roman" w:hAnsi="Times New Roman" w:cs="Times New Roman"/>
               </w:rPr>
-              <w:lastRenderedPageBreak/>
-              <w:t>Admin Functionality</w:t>
+              <w:t>Sensor Modify</w:t>
             </w:r>
           </w:p>
         </w:tc>
@@ -7155,6 +7557,50 @@
                 <w:lang w:eastAsia="en-IN"/>
               </w:rPr>
             </w:pPr>
+          </w:p>
+        </w:tc>
+        <w:tc>
+          <w:tcPr>
+            <w:tcW w:w="639" w:type="dxa"/>
+            <w:tcBorders>
+              <w:top w:val="outset" w:sz="6" w:space="0" w:color="auto"/>
+              <w:left w:val="outset" w:sz="6" w:space="0" w:color="auto"/>
+              <w:bottom w:val="outset" w:sz="6" w:space="0" w:color="auto"/>
+              <w:right w:val="outset" w:sz="6" w:space="0" w:color="auto"/>
+            </w:tcBorders>
+          </w:tcPr>
+          <w:p>
+            <w:pPr>
+              <w:spacing w:after="0" w:line="240" w:lineRule="auto"/>
+              <w:rPr>
+                <w:rFonts w:ascii="Times New Roman" w:eastAsia="Times New Roman" w:hAnsi="Times New Roman" w:cs="Times New Roman"/>
+                <w:sz w:val="24"/>
+                <w:szCs w:val="24"/>
+                <w:lang w:eastAsia="en-IN"/>
+              </w:rPr>
+            </w:pPr>
+          </w:p>
+        </w:tc>
+        <w:tc>
+          <w:tcPr>
+            <w:tcW w:w="1161" w:type="dxa"/>
+            <w:tcBorders>
+              <w:top w:val="outset" w:sz="6" w:space="0" w:color="auto"/>
+              <w:left w:val="outset" w:sz="6" w:space="0" w:color="auto"/>
+              <w:bottom w:val="outset" w:sz="6" w:space="0" w:color="auto"/>
+              <w:right w:val="outset" w:sz="6" w:space="0" w:color="auto"/>
+            </w:tcBorders>
+          </w:tcPr>
+          <w:p>
+            <w:pPr>
+              <w:spacing w:after="0" w:line="240" w:lineRule="auto"/>
+              <w:rPr>
+                <w:rFonts w:ascii="Times New Roman" w:eastAsia="Times New Roman" w:hAnsi="Times New Roman" w:cs="Times New Roman"/>
+                <w:sz w:val="24"/>
+                <w:szCs w:val="24"/>
+                <w:lang w:eastAsia="en-IN"/>
+              </w:rPr>
+            </w:pPr>
             <w:r>
               <w:rPr>
                 <w:rFonts w:ascii="Times New Roman" w:eastAsia="Times New Roman" w:hAnsi="Times New Roman" w:cs="Times New Roman"/>
@@ -7168,29 +7614,7 @@
         </w:tc>
         <w:tc>
           <w:tcPr>
-            <w:tcW w:w="639" w:type="dxa"/>
-            <w:tcBorders>
-              <w:top w:val="outset" w:sz="6" w:space="0" w:color="auto"/>
-              <w:left w:val="outset" w:sz="6" w:space="0" w:color="auto"/>
-              <w:bottom w:val="outset" w:sz="6" w:space="0" w:color="auto"/>
-              <w:right w:val="outset" w:sz="6" w:space="0" w:color="auto"/>
-            </w:tcBorders>
-          </w:tcPr>
-          <w:p>
-            <w:pPr>
-              <w:spacing w:after="0" w:line="240" w:lineRule="auto"/>
-              <w:rPr>
-                <w:rFonts w:ascii="Times New Roman" w:eastAsia="Times New Roman" w:hAnsi="Times New Roman" w:cs="Times New Roman"/>
-                <w:sz w:val="24"/>
-                <w:szCs w:val="24"/>
-                <w:lang w:eastAsia="en-IN"/>
-              </w:rPr>
-            </w:pPr>
-          </w:p>
-        </w:tc>
-        <w:tc>
-          <w:tcPr>
-            <w:tcW w:w="1161" w:type="dxa"/>
+            <w:tcW w:w="688" w:type="dxa"/>
             <w:tcBorders>
               <w:top w:val="outset" w:sz="6" w:space="0" w:color="auto"/>
               <w:left w:val="outset" w:sz="6" w:space="0" w:color="auto"/>
@@ -7216,37 +7640,6 @@
                 <w:lang w:eastAsia="en-IN"/>
               </w:rPr>
               <w:t>2</w:t>
-            </w:r>
-          </w:p>
-        </w:tc>
-        <w:tc>
-          <w:tcPr>
-            <w:tcW w:w="688" w:type="dxa"/>
-            <w:tcBorders>
-              <w:top w:val="outset" w:sz="6" w:space="0" w:color="auto"/>
-              <w:left w:val="outset" w:sz="6" w:space="0" w:color="auto"/>
-              <w:bottom w:val="outset" w:sz="6" w:space="0" w:color="auto"/>
-              <w:right w:val="outset" w:sz="6" w:space="0" w:color="auto"/>
-            </w:tcBorders>
-          </w:tcPr>
-          <w:p>
-            <w:pPr>
-              <w:spacing w:after="0" w:line="240" w:lineRule="auto"/>
-              <w:rPr>
-                <w:rFonts w:ascii="Times New Roman" w:eastAsia="Times New Roman" w:hAnsi="Times New Roman" w:cs="Times New Roman"/>
-                <w:sz w:val="24"/>
-                <w:szCs w:val="24"/>
-                <w:lang w:eastAsia="en-IN"/>
-              </w:rPr>
-            </w:pPr>
-            <w:r>
-              <w:rPr>
-                <w:rFonts w:ascii="Times New Roman" w:eastAsia="Times New Roman" w:hAnsi="Times New Roman" w:cs="Times New Roman"/>
-                <w:sz w:val="24"/>
-                <w:szCs w:val="24"/>
-                <w:lang w:eastAsia="en-IN"/>
-              </w:rPr>
-              <w:t>3</w:t>
             </w:r>
           </w:p>
         </w:tc>
@@ -7367,6 +7760,15 @@
                 <w:lang w:eastAsia="en-IN"/>
               </w:rPr>
               <w:t>75</w:t>
+            </w:r>
+            <w:r>
+              <w:rPr>
+                <w:rFonts w:ascii="Times New Roman" w:eastAsia="Times New Roman" w:hAnsi="Times New Roman" w:cs="Times New Roman"/>
+                <w:sz w:val="24"/>
+                <w:szCs w:val="24"/>
+                <w:lang w:eastAsia="en-IN"/>
+              </w:rPr>
+              <w:t>%</w:t>
             </w:r>
           </w:p>
         </w:tc>
@@ -7396,7 +7798,7 @@
               <w:rPr>
                 <w:rFonts w:ascii="Times New Roman" w:hAnsi="Times New Roman" w:cs="Times New Roman"/>
               </w:rPr>
-              <w:t>Sensor Modify</w:t>
+              <w:t>Jira</w:t>
             </w:r>
           </w:p>
         </w:tc>
@@ -7451,6 +7853,15 @@
                 <w:lang w:eastAsia="en-IN"/>
               </w:rPr>
             </w:pPr>
+            <w:r>
+              <w:rPr>
+                <w:rFonts w:ascii="Times New Roman" w:eastAsia="Times New Roman" w:hAnsi="Times New Roman" w:cs="Times New Roman"/>
+                <w:sz w:val="24"/>
+                <w:szCs w:val="24"/>
+                <w:lang w:eastAsia="en-IN"/>
+              </w:rPr>
+              <w:t>0.5</w:t>
+            </w:r>
           </w:p>
         </w:tc>
         <w:tc>
@@ -7495,15 +7906,6 @@
                 <w:lang w:eastAsia="en-IN"/>
               </w:rPr>
             </w:pPr>
-            <w:r>
-              <w:rPr>
-                <w:rFonts w:ascii="Times New Roman" w:eastAsia="Times New Roman" w:hAnsi="Times New Roman" w:cs="Times New Roman"/>
-                <w:sz w:val="24"/>
-                <w:szCs w:val="24"/>
-                <w:lang w:eastAsia="en-IN"/>
-              </w:rPr>
-              <w:t>1</w:t>
-            </w:r>
           </w:p>
         </w:tc>
         <w:tc>
@@ -7526,15 +7928,6 @@
                 <w:lang w:eastAsia="en-IN"/>
               </w:rPr>
             </w:pPr>
-            <w:r>
-              <w:rPr>
-                <w:rFonts w:ascii="Times New Roman" w:eastAsia="Times New Roman" w:hAnsi="Times New Roman" w:cs="Times New Roman"/>
-                <w:sz w:val="24"/>
-                <w:szCs w:val="24"/>
-                <w:lang w:eastAsia="en-IN"/>
-              </w:rPr>
-              <w:t>2</w:t>
-            </w:r>
           </w:p>
         </w:tc>
         <w:tc>
@@ -7601,6 +7994,15 @@
                 <w:lang w:eastAsia="en-IN"/>
               </w:rPr>
             </w:pPr>
+            <w:r>
+              <w:rPr>
+                <w:rFonts w:ascii="Times New Roman" w:eastAsia="Times New Roman" w:hAnsi="Times New Roman" w:cs="Times New Roman"/>
+                <w:sz w:val="24"/>
+                <w:szCs w:val="24"/>
+                <w:lang w:eastAsia="en-IN"/>
+              </w:rPr>
+              <w:t>0.5</w:t>
+            </w:r>
           </w:p>
         </w:tc>
         <w:tc>
@@ -7653,7 +8055,16 @@
                 <w:szCs w:val="24"/>
                 <w:lang w:eastAsia="en-IN"/>
               </w:rPr>
-              <w:t>75</w:t>
+              <w:t>100</w:t>
+            </w:r>
+            <w:r>
+              <w:rPr>
+                <w:rFonts w:ascii="Times New Roman" w:eastAsia="Times New Roman" w:hAnsi="Times New Roman" w:cs="Times New Roman"/>
+                <w:sz w:val="24"/>
+                <w:szCs w:val="24"/>
+                <w:lang w:eastAsia="en-IN"/>
+              </w:rPr>
+              <w:t>%</w:t>
             </w:r>
           </w:p>
         </w:tc>
@@ -7683,7 +8094,7 @@
               <w:rPr>
                 <w:rFonts w:ascii="Times New Roman" w:hAnsi="Times New Roman" w:cs="Times New Roman"/>
               </w:rPr>
-              <w:t>Jira</w:t>
+              <w:t>Token Validation</w:t>
             </w:r>
           </w:p>
         </w:tc>
@@ -7738,15 +8149,6 @@
                 <w:lang w:eastAsia="en-IN"/>
               </w:rPr>
             </w:pPr>
-            <w:r>
-              <w:rPr>
-                <w:rFonts w:ascii="Times New Roman" w:eastAsia="Times New Roman" w:hAnsi="Times New Roman" w:cs="Times New Roman"/>
-                <w:sz w:val="24"/>
-                <w:szCs w:val="24"/>
-                <w:lang w:eastAsia="en-IN"/>
-              </w:rPr>
-              <w:t>0.5</w:t>
-            </w:r>
           </w:p>
         </w:tc>
         <w:tc>
@@ -7791,6 +8193,15 @@
                 <w:lang w:eastAsia="en-IN"/>
               </w:rPr>
             </w:pPr>
+            <w:r>
+              <w:rPr>
+                <w:rFonts w:ascii="Times New Roman" w:eastAsia="Times New Roman" w:hAnsi="Times New Roman" w:cs="Times New Roman"/>
+                <w:sz w:val="24"/>
+                <w:szCs w:val="24"/>
+                <w:lang w:eastAsia="en-IN"/>
+              </w:rPr>
+              <w:t>1</w:t>
+            </w:r>
           </w:p>
         </w:tc>
         <w:tc>
@@ -7813,6 +8224,15 @@
                 <w:lang w:eastAsia="en-IN"/>
               </w:rPr>
             </w:pPr>
+            <w:r>
+              <w:rPr>
+                <w:rFonts w:ascii="Times New Roman" w:eastAsia="Times New Roman" w:hAnsi="Times New Roman" w:cs="Times New Roman"/>
+                <w:sz w:val="24"/>
+                <w:szCs w:val="24"/>
+                <w:lang w:eastAsia="en-IN"/>
+              </w:rPr>
+              <w:t>2</w:t>
+            </w:r>
           </w:p>
         </w:tc>
         <w:tc>
@@ -7835,6 +8255,15 @@
                 <w:lang w:eastAsia="en-IN"/>
               </w:rPr>
             </w:pPr>
+            <w:r>
+              <w:rPr>
+                <w:rFonts w:ascii="Times New Roman" w:eastAsia="Times New Roman" w:hAnsi="Times New Roman" w:cs="Times New Roman"/>
+                <w:sz w:val="24"/>
+                <w:szCs w:val="24"/>
+                <w:lang w:eastAsia="en-IN"/>
+              </w:rPr>
+              <w:t>1</w:t>
+            </w:r>
           </w:p>
         </w:tc>
         <w:tc>
@@ -7879,15 +8308,6 @@
                 <w:lang w:eastAsia="en-IN"/>
               </w:rPr>
             </w:pPr>
-            <w:r>
-              <w:rPr>
-                <w:rFonts w:ascii="Times New Roman" w:eastAsia="Times New Roman" w:hAnsi="Times New Roman" w:cs="Times New Roman"/>
-                <w:sz w:val="24"/>
-                <w:szCs w:val="24"/>
-                <w:lang w:eastAsia="en-IN"/>
-              </w:rPr>
-              <w:t>0.5</w:t>
-            </w:r>
           </w:p>
         </w:tc>
         <w:tc>
@@ -7941,6 +8361,15 @@
                 <w:lang w:eastAsia="en-IN"/>
               </w:rPr>
               <w:t>100</w:t>
+            </w:r>
+            <w:r>
+              <w:rPr>
+                <w:rFonts w:ascii="Times New Roman" w:eastAsia="Times New Roman" w:hAnsi="Times New Roman" w:cs="Times New Roman"/>
+                <w:sz w:val="24"/>
+                <w:szCs w:val="24"/>
+                <w:lang w:eastAsia="en-IN"/>
+              </w:rPr>
+              <w:t>%</w:t>
             </w:r>
           </w:p>
         </w:tc>
@@ -7970,7 +8399,7 @@
               <w:rPr>
                 <w:rFonts w:ascii="Times New Roman" w:hAnsi="Times New Roman" w:cs="Times New Roman"/>
               </w:rPr>
-              <w:t>Token Validation</w:t>
+              <w:t>Sensor data mining</w:t>
             </w:r>
           </w:p>
         </w:tc>
@@ -8001,7 +8430,7 @@
                 <w:szCs w:val="24"/>
                 <w:lang w:eastAsia="en-IN"/>
               </w:rPr>
-              <w:t>Varun</w:t>
+              <w:t>Rahul</w:t>
             </w:r>
           </w:p>
         </w:tc>
@@ -8069,15 +8498,6 @@
                 <w:lang w:eastAsia="en-IN"/>
               </w:rPr>
             </w:pPr>
-            <w:r>
-              <w:rPr>
-                <w:rFonts w:ascii="Times New Roman" w:eastAsia="Times New Roman" w:hAnsi="Times New Roman" w:cs="Times New Roman"/>
-                <w:sz w:val="24"/>
-                <w:szCs w:val="24"/>
-                <w:lang w:eastAsia="en-IN"/>
-              </w:rPr>
-              <w:t>1</w:t>
-            </w:r>
           </w:p>
         </w:tc>
         <w:tc>
@@ -8107,7 +8527,7 @@
                 <w:szCs w:val="24"/>
                 <w:lang w:eastAsia="en-IN"/>
               </w:rPr>
-              <w:t>2</w:t>
+              <w:t>15</w:t>
             </w:r>
           </w:p>
         </w:tc>
@@ -8131,15 +8551,6 @@
                 <w:lang w:eastAsia="en-IN"/>
               </w:rPr>
             </w:pPr>
-            <w:r>
-              <w:rPr>
-                <w:rFonts w:ascii="Times New Roman" w:eastAsia="Times New Roman" w:hAnsi="Times New Roman" w:cs="Times New Roman"/>
-                <w:sz w:val="24"/>
-                <w:szCs w:val="24"/>
-                <w:lang w:eastAsia="en-IN"/>
-              </w:rPr>
-              <w:t>1</w:t>
-            </w:r>
           </w:p>
         </w:tc>
         <w:tc>
@@ -8236,285 +8647,16 @@
                 <w:szCs w:val="24"/>
                 <w:lang w:eastAsia="en-IN"/>
               </w:rPr>
-              <w:t>100</w:t>
-            </w:r>
-          </w:p>
-        </w:tc>
-      </w:tr>
-      <w:tr>
-        <w:trPr>
-          <w:trHeight w:val="464"/>
-          <w:tblCellSpacing w:w="10" w:type="dxa"/>
-        </w:trPr>
-        <w:tc>
-          <w:tcPr>
-            <w:tcW w:w="1377" w:type="dxa"/>
-            <w:tcBorders>
-              <w:top w:val="outset" w:sz="6" w:space="0" w:color="auto"/>
-              <w:left w:val="outset" w:sz="6" w:space="0" w:color="auto"/>
-              <w:bottom w:val="outset" w:sz="6" w:space="0" w:color="auto"/>
-              <w:right w:val="outset" w:sz="6" w:space="0" w:color="auto"/>
-            </w:tcBorders>
-          </w:tcPr>
-          <w:p>
-            <w:pPr>
-              <w:rPr>
-                <w:rFonts w:ascii="Times New Roman" w:hAnsi="Times New Roman" w:cs="Times New Roman"/>
-              </w:rPr>
-            </w:pPr>
-            <w:r>
-              <w:rPr>
-                <w:rFonts w:ascii="Times New Roman" w:hAnsi="Times New Roman" w:cs="Times New Roman"/>
-              </w:rPr>
-              <w:t>Sensor data mining</w:t>
-            </w:r>
-          </w:p>
-        </w:tc>
-        <w:tc>
-          <w:tcPr>
-            <w:tcW w:w="1394" w:type="dxa"/>
-            <w:tcBorders>
-              <w:top w:val="outset" w:sz="6" w:space="0" w:color="auto"/>
-              <w:left w:val="outset" w:sz="6" w:space="0" w:color="auto"/>
-              <w:bottom w:val="outset" w:sz="6" w:space="0" w:color="auto"/>
-              <w:right w:val="outset" w:sz="6" w:space="0" w:color="auto"/>
-            </w:tcBorders>
-          </w:tcPr>
-          <w:p>
-            <w:pPr>
-              <w:spacing w:after="0" w:line="240" w:lineRule="auto"/>
-              <w:rPr>
-                <w:rFonts w:ascii="Times New Roman" w:eastAsia="Times New Roman" w:hAnsi="Times New Roman" w:cs="Times New Roman"/>
-                <w:sz w:val="24"/>
-                <w:szCs w:val="24"/>
-                <w:lang w:eastAsia="en-IN"/>
-              </w:rPr>
-            </w:pPr>
-            <w:r>
-              <w:rPr>
-                <w:rFonts w:ascii="Times New Roman" w:eastAsia="Times New Roman" w:hAnsi="Times New Roman" w:cs="Times New Roman"/>
-                <w:sz w:val="24"/>
-                <w:szCs w:val="24"/>
-                <w:lang w:eastAsia="en-IN"/>
-              </w:rPr>
-              <w:t>Rahul</w:t>
-            </w:r>
-          </w:p>
-        </w:tc>
-        <w:tc>
-          <w:tcPr>
-            <w:tcW w:w="546" w:type="dxa"/>
-            <w:tcBorders>
-              <w:top w:val="outset" w:sz="6" w:space="0" w:color="auto"/>
-              <w:left w:val="outset" w:sz="6" w:space="0" w:color="auto"/>
-              <w:bottom w:val="outset" w:sz="6" w:space="0" w:color="auto"/>
-              <w:right w:val="outset" w:sz="6" w:space="0" w:color="auto"/>
-            </w:tcBorders>
-          </w:tcPr>
-          <w:p>
-            <w:pPr>
-              <w:spacing w:after="0" w:line="240" w:lineRule="auto"/>
-              <w:rPr>
-                <w:rFonts w:ascii="Times New Roman" w:eastAsia="Times New Roman" w:hAnsi="Times New Roman" w:cs="Times New Roman"/>
-                <w:sz w:val="24"/>
-                <w:szCs w:val="24"/>
-                <w:lang w:eastAsia="en-IN"/>
-              </w:rPr>
-            </w:pPr>
-          </w:p>
-        </w:tc>
-        <w:tc>
-          <w:tcPr>
-            <w:tcW w:w="639" w:type="dxa"/>
-            <w:tcBorders>
-              <w:top w:val="outset" w:sz="6" w:space="0" w:color="auto"/>
-              <w:left w:val="outset" w:sz="6" w:space="0" w:color="auto"/>
-              <w:bottom w:val="outset" w:sz="6" w:space="0" w:color="auto"/>
-              <w:right w:val="outset" w:sz="6" w:space="0" w:color="auto"/>
-            </w:tcBorders>
-          </w:tcPr>
-          <w:p>
-            <w:pPr>
-              <w:spacing w:after="0" w:line="240" w:lineRule="auto"/>
-              <w:rPr>
-                <w:rFonts w:ascii="Times New Roman" w:eastAsia="Times New Roman" w:hAnsi="Times New Roman" w:cs="Times New Roman"/>
-                <w:sz w:val="24"/>
-                <w:szCs w:val="24"/>
-                <w:lang w:eastAsia="en-IN"/>
-              </w:rPr>
-            </w:pPr>
-          </w:p>
-        </w:tc>
-        <w:tc>
-          <w:tcPr>
-            <w:tcW w:w="1161" w:type="dxa"/>
-            <w:tcBorders>
-              <w:top w:val="outset" w:sz="6" w:space="0" w:color="auto"/>
-              <w:left w:val="outset" w:sz="6" w:space="0" w:color="auto"/>
-              <w:bottom w:val="outset" w:sz="6" w:space="0" w:color="auto"/>
-              <w:right w:val="outset" w:sz="6" w:space="0" w:color="auto"/>
-            </w:tcBorders>
-          </w:tcPr>
-          <w:p>
-            <w:pPr>
-              <w:spacing w:after="0" w:line="240" w:lineRule="auto"/>
-              <w:rPr>
-                <w:rFonts w:ascii="Times New Roman" w:eastAsia="Times New Roman" w:hAnsi="Times New Roman" w:cs="Times New Roman"/>
-                <w:sz w:val="24"/>
-                <w:szCs w:val="24"/>
-                <w:lang w:eastAsia="en-IN"/>
-              </w:rPr>
-            </w:pPr>
-          </w:p>
-        </w:tc>
-        <w:tc>
-          <w:tcPr>
-            <w:tcW w:w="688" w:type="dxa"/>
-            <w:tcBorders>
-              <w:top w:val="outset" w:sz="6" w:space="0" w:color="auto"/>
-              <w:left w:val="outset" w:sz="6" w:space="0" w:color="auto"/>
-              <w:bottom w:val="outset" w:sz="6" w:space="0" w:color="auto"/>
-              <w:right w:val="outset" w:sz="6" w:space="0" w:color="auto"/>
-            </w:tcBorders>
-          </w:tcPr>
-          <w:p>
-            <w:pPr>
-              <w:spacing w:after="0" w:line="240" w:lineRule="auto"/>
-              <w:rPr>
-                <w:rFonts w:ascii="Times New Roman" w:eastAsia="Times New Roman" w:hAnsi="Times New Roman" w:cs="Times New Roman"/>
-                <w:sz w:val="24"/>
-                <w:szCs w:val="24"/>
-                <w:lang w:eastAsia="en-IN"/>
-              </w:rPr>
-            </w:pPr>
-            <w:r>
-              <w:rPr>
-                <w:rFonts w:ascii="Times New Roman" w:eastAsia="Times New Roman" w:hAnsi="Times New Roman" w:cs="Times New Roman"/>
-                <w:sz w:val="24"/>
-                <w:szCs w:val="24"/>
-                <w:lang w:eastAsia="en-IN"/>
-              </w:rPr>
-              <w:t>15</w:t>
-            </w:r>
-          </w:p>
-        </w:tc>
-        <w:tc>
-          <w:tcPr>
-            <w:tcW w:w="546" w:type="dxa"/>
-            <w:tcBorders>
-              <w:top w:val="outset" w:sz="6" w:space="0" w:color="auto"/>
-              <w:left w:val="outset" w:sz="6" w:space="0" w:color="auto"/>
-              <w:bottom w:val="outset" w:sz="6" w:space="0" w:color="auto"/>
-              <w:right w:val="outset" w:sz="6" w:space="0" w:color="auto"/>
-            </w:tcBorders>
-          </w:tcPr>
-          <w:p>
-            <w:pPr>
-              <w:spacing w:after="0" w:line="240" w:lineRule="auto"/>
-              <w:rPr>
-                <w:rFonts w:ascii="Times New Roman" w:eastAsia="Times New Roman" w:hAnsi="Times New Roman" w:cs="Times New Roman"/>
-                <w:sz w:val="24"/>
-                <w:szCs w:val="24"/>
-                <w:lang w:eastAsia="en-IN"/>
-              </w:rPr>
-            </w:pPr>
-          </w:p>
-        </w:tc>
-        <w:tc>
-          <w:tcPr>
-            <w:tcW w:w="688" w:type="dxa"/>
-            <w:tcBorders>
-              <w:top w:val="outset" w:sz="6" w:space="0" w:color="auto"/>
-              <w:left w:val="outset" w:sz="6" w:space="0" w:color="auto"/>
-              <w:bottom w:val="outset" w:sz="6" w:space="0" w:color="auto"/>
-              <w:right w:val="outset" w:sz="6" w:space="0" w:color="auto"/>
-            </w:tcBorders>
-          </w:tcPr>
-          <w:p>
-            <w:pPr>
-              <w:spacing w:after="0" w:line="240" w:lineRule="auto"/>
-              <w:rPr>
-                <w:rFonts w:ascii="Times New Roman" w:eastAsia="Times New Roman" w:hAnsi="Times New Roman" w:cs="Times New Roman"/>
-                <w:sz w:val="24"/>
-                <w:szCs w:val="24"/>
-                <w:lang w:eastAsia="en-IN"/>
-              </w:rPr>
-            </w:pPr>
-          </w:p>
-        </w:tc>
-        <w:tc>
-          <w:tcPr>
-            <w:tcW w:w="1253" w:type="dxa"/>
-            <w:tcBorders>
-              <w:top w:val="outset" w:sz="6" w:space="0" w:color="auto"/>
-              <w:left w:val="outset" w:sz="6" w:space="0" w:color="auto"/>
-              <w:bottom w:val="outset" w:sz="6" w:space="0" w:color="auto"/>
-              <w:right w:val="outset" w:sz="6" w:space="0" w:color="auto"/>
-            </w:tcBorders>
-          </w:tcPr>
-          <w:p>
-            <w:pPr>
-              <w:spacing w:after="0" w:line="240" w:lineRule="auto"/>
-              <w:rPr>
-                <w:rFonts w:ascii="Times New Roman" w:eastAsia="Times New Roman" w:hAnsi="Times New Roman" w:cs="Times New Roman"/>
-                <w:sz w:val="24"/>
-                <w:szCs w:val="24"/>
-                <w:lang w:eastAsia="en-IN"/>
-              </w:rPr>
-            </w:pPr>
-          </w:p>
-        </w:tc>
-        <w:tc>
-          <w:tcPr>
-            <w:tcW w:w="830" w:type="dxa"/>
-            <w:tcBorders>
-              <w:top w:val="outset" w:sz="6" w:space="0" w:color="auto"/>
-              <w:left w:val="outset" w:sz="6" w:space="0" w:color="auto"/>
-              <w:bottom w:val="outset" w:sz="6" w:space="0" w:color="auto"/>
-              <w:right w:val="outset" w:sz="6" w:space="0" w:color="auto"/>
-            </w:tcBorders>
-          </w:tcPr>
-          <w:p>
-            <w:pPr>
-              <w:spacing w:after="0" w:line="240" w:lineRule="auto"/>
-              <w:rPr>
-                <w:rFonts w:ascii="Times New Roman" w:eastAsia="Times New Roman" w:hAnsi="Times New Roman" w:cs="Times New Roman"/>
-                <w:sz w:val="24"/>
-                <w:szCs w:val="24"/>
-                <w:lang w:eastAsia="en-IN"/>
-              </w:rPr>
-            </w:pPr>
-          </w:p>
-        </w:tc>
-        <w:tc>
-          <w:tcPr>
-            <w:tcW w:w="2440" w:type="dxa"/>
-            <w:gridSpan w:val="2"/>
-            <w:tcBorders>
-              <w:top w:val="outset" w:sz="6" w:space="0" w:color="auto"/>
-              <w:left w:val="outset" w:sz="6" w:space="0" w:color="auto"/>
-              <w:bottom w:val="outset" w:sz="6" w:space="0" w:color="auto"/>
-              <w:right w:val="outset" w:sz="6" w:space="0" w:color="auto"/>
-            </w:tcBorders>
-          </w:tcPr>
-          <w:p>
-            <w:pPr>
-              <w:spacing w:after="0" w:line="240" w:lineRule="auto"/>
-              <w:rPr>
-                <w:rFonts w:ascii="Times New Roman" w:eastAsia="Times New Roman" w:hAnsi="Times New Roman" w:cs="Times New Roman"/>
-                <w:sz w:val="24"/>
-                <w:szCs w:val="24"/>
-                <w:lang w:eastAsia="en-IN"/>
-              </w:rPr>
-            </w:pPr>
-            <w:r>
-              <w:rPr>
-                <w:rFonts w:ascii="Times New Roman" w:eastAsia="Times New Roman" w:hAnsi="Times New Roman" w:cs="Times New Roman"/>
-                <w:sz w:val="24"/>
-                <w:szCs w:val="24"/>
-                <w:lang w:eastAsia="en-IN"/>
-              </w:rPr>
               <w:t>40</w:t>
+            </w:r>
+            <w:r>
+              <w:rPr>
+                <w:rFonts w:ascii="Times New Roman" w:eastAsia="Times New Roman" w:hAnsi="Times New Roman" w:cs="Times New Roman"/>
+                <w:sz w:val="24"/>
+                <w:szCs w:val="24"/>
+                <w:lang w:eastAsia="en-IN"/>
+              </w:rPr>
+              <w:t>%</w:t>
             </w:r>
           </w:p>
         </w:tc>
@@ -8543,8 +8685,8 @@
 </file>
 
 <file path=word/numbering.xml><?xml version="1.0" encoding="utf-8"?>
-<w:numbering xmlns:wpc="http://schemas.microsoft.com/office/word/2010/wordprocessingCanvas" xmlns:mo="http://schemas.microsoft.com/office/mac/office/2008/main" xmlns:mc="http://schemas.openxmlformats.org/markup-compatibility/2006" xmlns:mv="urn:schemas-microsoft-com:mac:vml" xmlns:o="urn:schemas-microsoft-com:office:office" xmlns:r="http://schemas.openxmlformats.org/officeDocument/2006/relationships" xmlns:m="http://schemas.openxmlformats.org/officeDocument/2006/math" xmlns:v="urn:schemas-microsoft-com:vml" xmlns:wp14="http://schemas.microsoft.com/office/word/2010/wordprocessingDrawing" xmlns:wp="http://schemas.openxmlformats.org/drawingml/2006/wordprocessingDrawing" xmlns:w10="urn:schemas-microsoft-com:office:word" xmlns:w="http://schemas.openxmlformats.org/wordprocessingml/2006/main" xmlns:w14="http://schemas.microsoft.com/office/word/2010/wordml" xmlns:w15="http://schemas.microsoft.com/office/word/2012/wordml" xmlns:wpg="http://schemas.microsoft.com/office/word/2010/wordprocessingGroup" xmlns:wpi="http://schemas.microsoft.com/office/word/2010/wordprocessingInk" xmlns:wne="http://schemas.microsoft.com/office/word/2006/wordml" xmlns:wps="http://schemas.microsoft.com/office/word/2010/wordprocessingShape" mc:Ignorable="w14 w15 wp14">
-  <w:abstractNum w:abstractNumId="0">
+<w:numbering xmlns:wpc="http://schemas.microsoft.com/office/word/2010/wordprocessingCanvas" xmlns:cx="http://schemas.microsoft.com/office/drawing/2014/chartex" xmlns:cx1="http://schemas.microsoft.com/office/drawing/2015/9/8/chartex" xmlns:cx2="http://schemas.microsoft.com/office/drawing/2015/10/21/chartex" xmlns:cx3="http://schemas.microsoft.com/office/drawing/2016/5/9/chartex" xmlns:cx4="http://schemas.microsoft.com/office/drawing/2016/5/10/chartex" xmlns:cx5="http://schemas.microsoft.com/office/drawing/2016/5/11/chartex" xmlns:cx6="http://schemas.microsoft.com/office/drawing/2016/5/12/chartex" xmlns:cx7="http://schemas.microsoft.com/office/drawing/2016/5/13/chartex" xmlns:cx8="http://schemas.microsoft.com/office/drawing/2016/5/14/chartex" xmlns:mc="http://schemas.openxmlformats.org/markup-compatibility/2006" xmlns:aink="http://schemas.microsoft.com/office/drawing/2016/ink" xmlns:am3d="http://schemas.microsoft.com/office/drawing/2017/model3d" xmlns:o="urn:schemas-microsoft-com:office:office" xmlns:r="http://schemas.openxmlformats.org/officeDocument/2006/relationships" xmlns:m="http://schemas.openxmlformats.org/officeDocument/2006/math" xmlns:v="urn:schemas-microsoft-com:vml" xmlns:wp14="http://schemas.microsoft.com/office/word/2010/wordprocessingDrawing" xmlns:wp="http://schemas.openxmlformats.org/drawingml/2006/wordprocessingDrawing" xmlns:w10="urn:schemas-microsoft-com:office:word" xmlns:w="http://schemas.openxmlformats.org/wordprocessingml/2006/main" xmlns:w14="http://schemas.microsoft.com/office/word/2010/wordml" xmlns:w15="http://schemas.microsoft.com/office/word/2012/wordml" xmlns:w16cid="http://schemas.microsoft.com/office/word/2016/wordml/cid" xmlns:w16se="http://schemas.microsoft.com/office/word/2015/wordml/symex" xmlns:wpg="http://schemas.microsoft.com/office/word/2010/wordprocessingGroup" xmlns:wpi="http://schemas.microsoft.com/office/word/2010/wordprocessingInk" xmlns:wne="http://schemas.microsoft.com/office/word/2006/wordml" xmlns:wps="http://schemas.microsoft.com/office/word/2010/wordprocessingShape" mc:Ignorable="w14 w15 w16se w16cid wp14">
+  <w:abstractNum w:abstractNumId="0" w15:restartNumberingAfterBreak="0">
     <w:nsid w:val="508256C1"/>
     <w:multiLevelType w:val="multilevel"/>
     <w:tmpl w:val="F8986C5A"/>
@@ -8693,7 +8835,7 @@
       </w:rPr>
     </w:lvl>
   </w:abstractNum>
-  <w:abstractNum w:abstractNumId="1">
+  <w:abstractNum w:abstractNumId="1" w15:restartNumberingAfterBreak="0">
     <w:nsid w:val="707D4270"/>
     <w:multiLevelType w:val="multilevel"/>
     <w:tmpl w:val="F18AEB38"/>
@@ -8852,7 +8994,7 @@
 </file>
 
 <file path=word/styles.xml><?xml version="1.0" encoding="utf-8"?>
-<w:styles xmlns:mc="http://schemas.openxmlformats.org/markup-compatibility/2006" xmlns:r="http://schemas.openxmlformats.org/officeDocument/2006/relationships" xmlns:w="http://schemas.openxmlformats.org/wordprocessingml/2006/main" xmlns:w14="http://schemas.microsoft.com/office/word/2010/wordml" xmlns:w15="http://schemas.microsoft.com/office/word/2012/wordml" mc:Ignorable="w14 w15">
+<w:styles xmlns:mc="http://schemas.openxmlformats.org/markup-compatibility/2006" xmlns:r="http://schemas.openxmlformats.org/officeDocument/2006/relationships" xmlns:w="http://schemas.openxmlformats.org/wordprocessingml/2006/main" xmlns:w14="http://schemas.microsoft.com/office/word/2010/wordml" xmlns:w15="http://schemas.microsoft.com/office/word/2012/wordml" xmlns:w16cid="http://schemas.microsoft.com/office/word/2016/wordml/cid" xmlns:w16se="http://schemas.microsoft.com/office/word/2015/wordml/symex" mc:Ignorable="w14 w15 w16se w16cid">
   <w:docDefaults>
     <w:rPrDefault>
       <w:rPr>
@@ -8868,7 +9010,7 @@
       </w:pPr>
     </w:pPrDefault>
   </w:docDefaults>
-  <w:latentStyles w:defLockedState="0" w:defUIPriority="99" w:defSemiHidden="0" w:defUnhideWhenUsed="0" w:defQFormat="0" w:count="382">
+  <w:latentStyles w:defLockedState="0" w:defUIPriority="99" w:defSemiHidden="0" w:defUnhideWhenUsed="0" w:defQFormat="0" w:count="375">
     <w:lsdException w:name="Normal" w:uiPriority="0" w:qFormat="1"/>
     <w:lsdException w:name="heading 1" w:uiPriority="9" w:qFormat="1"/>
     <w:lsdException w:name="heading 2" w:semiHidden="1" w:uiPriority="9" w:unhideWhenUsed="1" w:qFormat="1"/>
@@ -8974,6 +9116,7 @@
     <w:lsdException w:name="HTML Sample" w:semiHidden="1" w:unhideWhenUsed="1"/>
     <w:lsdException w:name="HTML Typewriter" w:semiHidden="1" w:unhideWhenUsed="1"/>
     <w:lsdException w:name="HTML Variable" w:semiHidden="1" w:unhideWhenUsed="1"/>
+    <w:lsdException w:name="Normal Table" w:semiHidden="1" w:unhideWhenUsed="1"/>
     <w:lsdException w:name="annotation subject" w:semiHidden="1" w:unhideWhenUsed="1"/>
     <w:lsdException w:name="No List" w:semiHidden="1" w:unhideWhenUsed="1"/>
     <w:lsdException w:name="Outline List 1" w:semiHidden="1" w:unhideWhenUsed="1"/>
@@ -9019,9 +9162,11 @@
     <w:lsdException w:name="Table Subtle 1" w:semiHidden="1" w:unhideWhenUsed="1"/>
     <w:lsdException w:name="Table Subtle 2" w:semiHidden="1" w:unhideWhenUsed="1"/>
     <w:lsdException w:name="Table Web 1" w:semiHidden="1" w:unhideWhenUsed="1"/>
+    <w:lsdException w:name="Table Web 2" w:semiHidden="1" w:unhideWhenUsed="1"/>
     <w:lsdException w:name="Table Web 3" w:semiHidden="1" w:unhideWhenUsed="1"/>
     <w:lsdException w:name="Balloon Text" w:semiHidden="1" w:unhideWhenUsed="1"/>
     <w:lsdException w:name="Table Grid" w:uiPriority="39"/>
+    <w:lsdException w:name="Table Theme" w:semiHidden="1" w:unhideWhenUsed="1"/>
     <w:lsdException w:name="Placeholder Text" w:semiHidden="1"/>
     <w:lsdException w:name="No Spacing" w:uiPriority="1" w:qFormat="1"/>
     <w:lsdException w:name="Light Shading" w:uiPriority="60"/>
@@ -9284,7 +9429,6 @@
       <w:spacing w:after="0" w:line="240" w:lineRule="auto"/>
     </w:pPr>
     <w:tblPr>
-      <w:tblInd w:w="0" w:type="dxa"/>
       <w:tblBorders>
         <w:top w:val="single" w:sz="4" w:space="0" w:color="auto"/>
         <w:left w:val="single" w:sz="4" w:space="0" w:color="auto"/>
@@ -9293,12 +9437,6 @@
         <w:insideH w:val="single" w:sz="4" w:space="0" w:color="auto"/>
         <w:insideV w:val="single" w:sz="4" w:space="0" w:color="auto"/>
       </w:tblBorders>
-      <w:tblCellMar>
-        <w:top w:w="0" w:type="dxa"/>
-        <w:left w:w="108" w:type="dxa"/>
-        <w:bottom w:w="0" w:type="dxa"/>
-        <w:right w:w="108" w:type="dxa"/>
-      </w:tblCellMar>
     </w:tblPr>
   </w:style>
   <w:style w:type="paragraph" w:styleId="ListParagraph">

</xml_diff>